<commit_message>
added requiremetns. fixed data analysis report
</commit_message>
<xml_diff>
--- a/DataAnalysisReportFinal.docx
+++ b/DataAnalysisReportFinal.docx
@@ -81,19 +81,7 @@
           <w:sz w:val="28"/>
           <w:shd w:fill="auto" w:val="clear"/>
         </w:rPr>
-        <w:t xml:space="preserve">Introduct</w:t>
-      </w:r>
-      <w:r>
-        <w:rPr>
-          <w:rFonts w:ascii="Arial" w:hAnsi="Arial" w:cs="Arial" w:eastAsia="Arial"/>
-          <w:b/>
-          <w:color w:val="auto"/>
-          <w:spacing w:val="0"/>
-          <w:position w:val="0"/>
-          <w:sz w:val="28"/>
-          <w:shd w:fill="auto" w:val="clear"/>
-        </w:rPr>
-        <w:t xml:space="preserve">ion</w:t>
+        <w:t xml:space="preserve">Introduction</w:t>
       </w:r>
     </w:p>
     <w:p>
@@ -176,8 +164,8 @@
         <w:t xml:space="preserve">Average education lenght in cities(check github repository if its not shown properly, Y-value is clamped to 4 in order to show diffrences better)</w:t>
       </w:r>
       <w:r>
-        <w:object w:dxaOrig="9658" w:dyaOrig="4798">
-          <v:rect xmlns:o="urn:schemas-microsoft-com:office:office" xmlns:v="urn:schemas-microsoft-com:vml" id="rectole0000000000" style="width:482.900000pt;height:239.900000pt" o:preferrelative="t" o:ole="">
+        <w:object w:dxaOrig="9779" w:dyaOrig="4859">
+          <v:rect xmlns:o="urn:schemas-microsoft-com:office:office" xmlns:v="urn:schemas-microsoft-com:vml" id="rectole0000000000" style="width:488.950000pt;height:242.950000pt" o:preferrelative="t" o:ole="">
             <o:lock v:ext="edit"/>
             <v:imagedata xmlns:r="http://schemas.openxmlformats.org/officeDocument/2006/relationships" r:id="docRId1" o:title=""/>
           </v:rect>
@@ -212,8 +200,8 @@
         </w:rPr>
       </w:pPr>
       <w:r>
-        <w:object w:dxaOrig="8747" w:dyaOrig="4353">
-          <v:rect xmlns:o="urn:schemas-microsoft-com:office:office" xmlns:v="urn:schemas-microsoft-com:vml" id="rectole0000000001" style="width:437.350000pt;height:217.650000pt" o:preferrelative="t" o:ole="">
+        <w:object w:dxaOrig="8848" w:dyaOrig="4414">
+          <v:rect xmlns:o="urn:schemas-microsoft-com:office:office" xmlns:v="urn:schemas-microsoft-com:vml" id="rectole0000000001" style="width:442.400000pt;height:220.700000pt" o:preferrelative="t" o:ole="">
             <o:lock v:ext="edit"/>
             <v:imagedata xmlns:r="http://schemas.openxmlformats.org/officeDocument/2006/relationships" r:id="docRId3" o:title=""/>
           </v:rect>
@@ -353,8 +341,8 @@
         <w:br/>
       </w:r>
       <w:r>
-        <w:object w:dxaOrig="8747" w:dyaOrig="4150">
-          <v:rect xmlns:o="urn:schemas-microsoft-com:office:office" xmlns:v="urn:schemas-microsoft-com:vml" id="rectole0000000002" style="width:437.350000pt;height:207.500000pt" o:preferrelative="t" o:ole="">
+        <w:object w:dxaOrig="8848" w:dyaOrig="4211">
+          <v:rect xmlns:o="urn:schemas-microsoft-com:office:office" xmlns:v="urn:schemas-microsoft-com:vml" id="rectole0000000002" style="width:442.400000pt;height:210.550000pt" o:preferrelative="t" o:ole="">
             <o:lock v:ext="edit"/>
             <v:imagedata xmlns:r="http://schemas.openxmlformats.org/officeDocument/2006/relationships" r:id="docRId5" o:title=""/>
           </v:rect>
@@ -471,8 +459,8 @@
         <w:br/>
       </w:r>
       <w:r>
-        <w:object w:dxaOrig="8747" w:dyaOrig="1518">
-          <v:rect xmlns:o="urn:schemas-microsoft-com:office:office" xmlns:v="urn:schemas-microsoft-com:vml" id="rectole0000000003" style="width:437.350000pt;height:75.900000pt" o:preferrelative="t" o:ole="">
+        <w:object w:dxaOrig="8848" w:dyaOrig="1538">
+          <v:rect xmlns:o="urn:schemas-microsoft-com:office:office" xmlns:v="urn:schemas-microsoft-com:vml" id="rectole0000000003" style="width:442.400000pt;height:76.900000pt" o:preferrelative="t" o:ole="">
             <o:lock v:ext="edit"/>
             <v:imagedata xmlns:r="http://schemas.openxmlformats.org/officeDocument/2006/relationships" r:id="docRId7" o:title=""/>
           </v:rect>
@@ -484,26 +472,64 @@
       <w:pPr>
         <w:spacing w:before="0" w:after="200" w:line="240"/>
         <w:ind w:right="0" w:left="0" w:firstLine="0"/>
-        <w:jc w:val="left"/>
-        <w:rPr>
-          <w:rFonts w:ascii="Arial" w:hAnsi="Arial" w:cs="Arial" w:eastAsia="Arial"/>
-          <w:color w:val="auto"/>
-          <w:spacing w:val="0"/>
-          <w:position w:val="0"/>
-          <w:sz w:val="22"/>
-          <w:shd w:fill="auto" w:val="clear"/>
-        </w:rPr>
-      </w:pPr>
-      <w:r>
-        <w:rPr>
-          <w:rFonts w:ascii="Arial" w:hAnsi="Arial" w:cs="Arial" w:eastAsia="Arial"/>
-          <w:color w:val="auto"/>
-          <w:spacing w:val="0"/>
-          <w:position w:val="0"/>
-          <w:sz w:val="22"/>
-          <w:shd w:fill="auto" w:val="clear"/>
-        </w:rPr>
-        <w:t xml:space="preserve">We can safely assume education time(levels) does not impact the amount of traffic accidents in Turkey.</w:t>
+        <w:jc w:val="center"/>
+        <w:rPr>
+          <w:rFonts w:ascii="Arial" w:hAnsi="Arial" w:cs="Arial" w:eastAsia="Arial"/>
+          <w:color w:val="auto"/>
+          <w:spacing w:val="0"/>
+          <w:position w:val="0"/>
+          <w:sz w:val="22"/>
+          <w:shd w:fill="auto" w:val="clear"/>
+        </w:rPr>
+      </w:pPr>
+      <w:r>
+        <w:rPr>
+          <w:rFonts w:ascii="Arial" w:hAnsi="Arial" w:cs="Arial" w:eastAsia="Arial"/>
+          <w:b/>
+          <w:color w:val="auto"/>
+          <w:spacing w:val="0"/>
+          <w:position w:val="0"/>
+          <w:sz w:val="28"/>
+          <w:shd w:fill="auto" w:val="clear"/>
+        </w:rPr>
+        <w:t xml:space="preserve">Results</w:t>
+      </w:r>
+    </w:p>
+    <w:p>
+      <w:pPr>
+        <w:spacing w:before="0" w:after="200" w:line="240"/>
+        <w:ind w:right="0" w:left="0" w:firstLine="0"/>
+        <w:jc w:val="left"/>
+        <w:rPr>
+          <w:rFonts w:ascii="Arial" w:hAnsi="Arial" w:cs="Arial" w:eastAsia="Arial"/>
+          <w:color w:val="auto"/>
+          <w:spacing w:val="0"/>
+          <w:position w:val="0"/>
+          <w:sz w:val="22"/>
+          <w:shd w:fill="auto" w:val="clear"/>
+        </w:rPr>
+      </w:pPr>
+      <w:r>
+        <w:rPr>
+          <w:rFonts w:ascii="Arial" w:hAnsi="Arial" w:cs="Arial" w:eastAsia="Arial"/>
+          <w:color w:val="auto"/>
+          <w:spacing w:val="0"/>
+          <w:position w:val="0"/>
+          <w:sz w:val="22"/>
+          <w:shd w:fill="auto" w:val="clear"/>
+        </w:rPr>
+        <w:t xml:space="preserve">We can safely assume education time(levels) does not impact the amount of traffic accidents in Turkey. How m</w:t>
+      </w:r>
+      <w:r>
+        <w:rPr>
+          <w:rFonts w:ascii="Arial" w:hAnsi="Arial" w:cs="Arial" w:eastAsia="Arial"/>
+          <w:color w:val="auto"/>
+          <w:spacing w:val="0"/>
+          <w:position w:val="0"/>
+          <w:sz w:val="22"/>
+          <w:shd w:fill="auto" w:val="clear"/>
+        </w:rPr>
+        <w:t xml:space="preserve">uch the data diviates from the trendline is concerning because it suggest some of the cities have low collision rates but other cities don't which means there are a lot of steps to take to reduce traffic accidents but it is being done in some cities not in every city. Later i will take money spent on the traffic infrastructre to considiration maybe that will result in more significant results. </w:t>
       </w:r>
     </w:p>
     <w:p>

</xml_diff>